<commit_message>
Update ADS Practica #1 Unidad 2.docx
</commit_message>
<xml_diff>
--- a/ADS Practica #1 Unidad 2.docx
+++ b/ADS Practica #1 Unidad 2.docx
@@ -1,6 +1,6 @@
 
 <file path=word/document.xml><?xml version="1.0" encoding="utf-8"?>
-<w:document xmlns:wpc="http://schemas.microsoft.com/office/word/2010/wordprocessingCanvas" xmlns:mc="http://schemas.openxmlformats.org/markup-compatibility/2006" xmlns:o="urn:schemas-microsoft-com:office:office" xmlns:r="http://schemas.openxmlformats.org/officeDocument/2006/relationships" xmlns:m="http://schemas.openxmlformats.org/officeDocument/2006/math" xmlns:v="urn:schemas-microsoft-com:vml" xmlns:wp14="http://schemas.microsoft.com/office/word/2010/wordprocessingDrawing" xmlns:wp="http://schemas.openxmlformats.org/drawingml/2006/wordprocessingDrawing" xmlns:w10="urn:schemas-microsoft-com:office:word" xmlns:w="http://schemas.openxmlformats.org/wordprocessingml/2006/main" xmlns:w14="http://schemas.microsoft.com/office/word/2010/wordml" xmlns:w15="http://schemas.microsoft.com/office/word/2012/wordml" xmlns:wpg="http://schemas.microsoft.com/office/word/2010/wordprocessingGroup" xmlns:wpi="http://schemas.microsoft.com/office/word/2010/wordprocessingInk" xmlns:wne="http://schemas.microsoft.com/office/word/2006/wordml" xmlns:wps="http://schemas.microsoft.com/office/word/2010/wordprocessingShape" mc:Ignorable="w14 w15 wp14">
+<w:document xmlns:wpc="http://schemas.microsoft.com/office/word/2010/wordprocessingCanvas" xmlns:cx="http://schemas.microsoft.com/office/drawing/2014/chartex" xmlns:mc="http://schemas.openxmlformats.org/markup-compatibility/2006" xmlns:o="urn:schemas-microsoft-com:office:office" xmlns:r="http://schemas.openxmlformats.org/officeDocument/2006/relationships" xmlns:m="http://schemas.openxmlformats.org/officeDocument/2006/math" xmlns:v="urn:schemas-microsoft-com:vml" xmlns:wp14="http://schemas.microsoft.com/office/word/2010/wordprocessingDrawing" xmlns:wp="http://schemas.openxmlformats.org/drawingml/2006/wordprocessingDrawing" xmlns:w10="urn:schemas-microsoft-com:office:word" xmlns:w="http://schemas.openxmlformats.org/wordprocessingml/2006/main" xmlns:w14="http://schemas.microsoft.com/office/word/2010/wordml" xmlns:w15="http://schemas.microsoft.com/office/word/2012/wordml" xmlns:w16se="http://schemas.microsoft.com/office/word/2015/wordml/symex" xmlns:wpg="http://schemas.microsoft.com/office/word/2010/wordprocessingGroup" xmlns:wpi="http://schemas.microsoft.com/office/word/2010/wordprocessingInk" xmlns:wne="http://schemas.microsoft.com/office/word/2006/wordml" xmlns:wps="http://schemas.microsoft.com/office/word/2010/wordprocessingShape" mc:Ignorable="w14 w15 w16se wp14">
   <w:body>
     <w:tbl>
       <w:tblPr>
@@ -188,7 +188,43 @@
                 <w:bCs/>
                 <w:sz w:val="20"/>
               </w:rPr>
-              <w:t>: Hugo Eden Moroyoqui Alvarado</w:t>
+              <w:t xml:space="preserve">: Hugo </w:t>
+            </w:r>
+            <w:proofErr w:type="spellStart"/>
+            <w:r>
+              <w:rPr>
+                <w:rFonts w:ascii="Arial" w:hAnsi="Arial" w:cs="Arial"/>
+                <w:bCs/>
+                <w:sz w:val="20"/>
+              </w:rPr>
+              <w:t>Eden</w:t>
+            </w:r>
+            <w:proofErr w:type="spellEnd"/>
+            <w:r>
+              <w:rPr>
+                <w:rFonts w:ascii="Arial" w:hAnsi="Arial" w:cs="Arial"/>
+                <w:bCs/>
+                <w:sz w:val="20"/>
+              </w:rPr>
+              <w:t xml:space="preserve"> </w:t>
+            </w:r>
+            <w:proofErr w:type="spellStart"/>
+            <w:r>
+              <w:rPr>
+                <w:rFonts w:ascii="Arial" w:hAnsi="Arial" w:cs="Arial"/>
+                <w:bCs/>
+                <w:sz w:val="20"/>
+              </w:rPr>
+              <w:t>Moroyoqui</w:t>
+            </w:r>
+            <w:proofErr w:type="spellEnd"/>
+            <w:r>
+              <w:rPr>
+                <w:rFonts w:ascii="Arial" w:hAnsi="Arial" w:cs="Arial"/>
+                <w:bCs/>
+                <w:sz w:val="20"/>
+              </w:rPr>
+              <w:t xml:space="preserve"> Alvarado</w:t>
             </w:r>
             <w:r>
               <w:rPr>
@@ -581,8 +617,6 @@
               </w:rPr>
               <w:t xml:space="preserve"> 07 de febrero</w:t>
             </w:r>
-            <w:bookmarkStart w:id="0" w:name="_GoBack"/>
-            <w:bookmarkEnd w:id="0"/>
             <w:r>
               <w:rPr>
                 <w:rFonts w:ascii="Arial" w:hAnsi="Arial" w:cs="Arial"/>
@@ -671,7 +705,23 @@
           <w:rFonts w:ascii="Arial" w:hAnsi="Arial" w:cs="Arial"/>
           <w:highlight w:val="yellow"/>
         </w:rPr>
-        <w:t>Se desarrollara una aplicación de 3 niveles con arquitectura orientada a microservicios la cual contenga  mínimo 3 módulos funcionales.</w:t>
+        <w:t xml:space="preserve">Se desarrollara una aplicación de 3 niveles con arquitectura orientada a </w:t>
+      </w:r>
+      <w:proofErr w:type="spellStart"/>
+      <w:r>
+        <w:rPr>
+          <w:rFonts w:ascii="Arial" w:hAnsi="Arial" w:cs="Arial"/>
+          <w:highlight w:val="yellow"/>
+        </w:rPr>
+        <w:t>microservicios</w:t>
+      </w:r>
+      <w:proofErr w:type="spellEnd"/>
+      <w:r>
+        <w:rPr>
+          <w:rFonts w:ascii="Arial" w:hAnsi="Arial" w:cs="Arial"/>
+          <w:highlight w:val="yellow"/>
+        </w:rPr>
+        <w:t xml:space="preserve"> la cual contenga  mínimo 3 módulos funcionales.</w:t>
       </w:r>
       <w:r>
         <w:rPr>
@@ -713,11 +763,45 @@
           <w:rFonts w:ascii="Arial" w:hAnsi="Arial" w:cs="Arial"/>
         </w:rPr>
       </w:pPr>
+    </w:p>
+    <w:p>
+      <w:pPr>
+        <w:rPr>
+          <w:rFonts w:ascii="Arial" w:hAnsi="Arial" w:cs="Arial"/>
+        </w:rPr>
+      </w:pPr>
+    </w:p>
+    <w:p>
+      <w:pPr>
+        <w:rPr>
+          <w:rFonts w:ascii="Arial" w:hAnsi="Arial" w:cs="Arial"/>
+        </w:rPr>
+      </w:pPr>
       <w:r>
         <w:rPr>
           <w:rFonts w:ascii="Arial" w:hAnsi="Arial" w:cs="Arial"/>
         </w:rPr>
-        <w:t>- Planteamiento del problema.</w:t>
+        <w:t xml:space="preserve">- Planteamiento del </w:t>
+      </w:r>
+      <w:r>
+        <w:rPr>
+          <w:rFonts w:ascii="Arial" w:hAnsi="Arial" w:cs="Arial"/>
+        </w:rPr>
+        <w:t>problema.</w:t>
+      </w:r>
+      <w:r>
+        <w:rPr>
+          <w:rFonts w:ascii="Arial" w:hAnsi="Arial" w:cs="Arial"/>
+        </w:rPr>
+        <w:t xml:space="preserve"> (Tan</w:t>
+      </w:r>
+      <w:bookmarkStart w:id="0" w:name="_GoBack"/>
+      <w:bookmarkEnd w:id="0"/>
+      <w:r>
+        <w:rPr>
+          <w:rFonts w:ascii="Arial" w:hAnsi="Arial" w:cs="Arial"/>
+        </w:rPr>
+        <w:t>ia)</w:t>
       </w:r>
     </w:p>
     <w:p>
@@ -731,6 +815,18 @@
           <w:rFonts w:ascii="Arial" w:hAnsi="Arial" w:cs="Arial"/>
         </w:rPr>
         <w:t>- Objetivos</w:t>
+      </w:r>
+      <w:r>
+        <w:rPr>
+          <w:rFonts w:ascii="Arial" w:hAnsi="Arial" w:cs="Arial"/>
+        </w:rPr>
+        <w:t xml:space="preserve"> </w:t>
+      </w:r>
+      <w:r>
+        <w:rPr>
+          <w:rFonts w:ascii="Arial" w:hAnsi="Arial" w:cs="Arial"/>
+        </w:rPr>
+        <w:t>(Tania)</w:t>
       </w:r>
     </w:p>
     <w:p>
@@ -782,6 +878,12 @@
         </w:rPr>
         <w:t>Diagrama de casos de uso de requerimientos complejos.</w:t>
       </w:r>
+      <w:r>
+        <w:rPr>
+          <w:rFonts w:ascii="Arial" w:hAnsi="Arial" w:cs="Arial"/>
+        </w:rPr>
+        <w:t xml:space="preserve"> (Victor)</w:t>
+      </w:r>
     </w:p>
     <w:p>
       <w:pPr>
@@ -807,6 +909,12 @@
           <w:rFonts w:ascii="Arial" w:hAnsi="Arial" w:cs="Arial"/>
         </w:rPr>
         <w:t>- Diagrama relacional de base de datos.</w:t>
+      </w:r>
+      <w:r>
+        <w:rPr>
+          <w:rFonts w:ascii="Arial" w:hAnsi="Arial" w:cs="Arial"/>
+        </w:rPr>
+        <w:t xml:space="preserve"> (Victor)</w:t>
       </w:r>
     </w:p>
     <w:p>
@@ -829,7 +937,7 @@
 </file>
 
 <file path=word/endnotes.xml><?xml version="1.0" encoding="utf-8"?>
-<w:endnotes xmlns:wpc="http://schemas.microsoft.com/office/word/2010/wordprocessingCanvas" xmlns:mc="http://schemas.openxmlformats.org/markup-compatibility/2006" xmlns:o="urn:schemas-microsoft-com:office:office" xmlns:r="http://schemas.openxmlformats.org/officeDocument/2006/relationships" xmlns:m="http://schemas.openxmlformats.org/officeDocument/2006/math" xmlns:v="urn:schemas-microsoft-com:vml" xmlns:wp14="http://schemas.microsoft.com/office/word/2010/wordprocessingDrawing" xmlns:wp="http://schemas.openxmlformats.org/drawingml/2006/wordprocessingDrawing" xmlns:w10="urn:schemas-microsoft-com:office:word" xmlns:w="http://schemas.openxmlformats.org/wordprocessingml/2006/main" xmlns:w14="http://schemas.microsoft.com/office/word/2010/wordml" xmlns:w15="http://schemas.microsoft.com/office/word/2012/wordml" xmlns:wpg="http://schemas.microsoft.com/office/word/2010/wordprocessingGroup" xmlns:wpi="http://schemas.microsoft.com/office/word/2010/wordprocessingInk" xmlns:wne="http://schemas.microsoft.com/office/word/2006/wordml" xmlns:wps="http://schemas.microsoft.com/office/word/2010/wordprocessingShape" mc:Ignorable="w14 w15 wp14">
+<w:endnotes xmlns:wpc="http://schemas.microsoft.com/office/word/2010/wordprocessingCanvas" xmlns:cx="http://schemas.microsoft.com/office/drawing/2014/chartex" xmlns:mc="http://schemas.openxmlformats.org/markup-compatibility/2006" xmlns:o="urn:schemas-microsoft-com:office:office" xmlns:r="http://schemas.openxmlformats.org/officeDocument/2006/relationships" xmlns:m="http://schemas.openxmlformats.org/officeDocument/2006/math" xmlns:v="urn:schemas-microsoft-com:vml" xmlns:wp14="http://schemas.microsoft.com/office/word/2010/wordprocessingDrawing" xmlns:wp="http://schemas.openxmlformats.org/drawingml/2006/wordprocessingDrawing" xmlns:w10="urn:schemas-microsoft-com:office:word" xmlns:w="http://schemas.openxmlformats.org/wordprocessingml/2006/main" xmlns:w14="http://schemas.microsoft.com/office/word/2010/wordml" xmlns:w15="http://schemas.microsoft.com/office/word/2012/wordml" xmlns:w16se="http://schemas.microsoft.com/office/word/2015/wordml/symex" xmlns:wpg="http://schemas.microsoft.com/office/word/2010/wordprocessingGroup" xmlns:wpi="http://schemas.microsoft.com/office/word/2010/wordprocessingInk" xmlns:wne="http://schemas.microsoft.com/office/word/2006/wordml" xmlns:wps="http://schemas.microsoft.com/office/word/2010/wordprocessingShape" mc:Ignorable="w14 w15 w16se wp14">
   <w:endnote w:type="separator" w:id="-1">
     <w:p>
       <w:r>
@@ -848,7 +956,7 @@
 </file>
 
 <file path=word/footer1.xml><?xml version="1.0" encoding="utf-8"?>
-<w:ftr xmlns:wpc="http://schemas.microsoft.com/office/word/2010/wordprocessingCanvas" xmlns:mc="http://schemas.openxmlformats.org/markup-compatibility/2006" xmlns:o="urn:schemas-microsoft-com:office:office" xmlns:r="http://schemas.openxmlformats.org/officeDocument/2006/relationships" xmlns:m="http://schemas.openxmlformats.org/officeDocument/2006/math" xmlns:v="urn:schemas-microsoft-com:vml" xmlns:wp14="http://schemas.microsoft.com/office/word/2010/wordprocessingDrawing" xmlns:wp="http://schemas.openxmlformats.org/drawingml/2006/wordprocessingDrawing" xmlns:w10="urn:schemas-microsoft-com:office:word" xmlns:w="http://schemas.openxmlformats.org/wordprocessingml/2006/main" xmlns:w14="http://schemas.microsoft.com/office/word/2010/wordml" xmlns:w15="http://schemas.microsoft.com/office/word/2012/wordml" xmlns:wpg="http://schemas.microsoft.com/office/word/2010/wordprocessingGroup" xmlns:wpi="http://schemas.microsoft.com/office/word/2010/wordprocessingInk" xmlns:wne="http://schemas.microsoft.com/office/word/2006/wordml" xmlns:wps="http://schemas.microsoft.com/office/word/2010/wordprocessingShape" mc:Ignorable="w14 w15 wp14">
+<w:ftr xmlns:wpc="http://schemas.microsoft.com/office/word/2010/wordprocessingCanvas" xmlns:cx="http://schemas.microsoft.com/office/drawing/2014/chartex" xmlns:mc="http://schemas.openxmlformats.org/markup-compatibility/2006" xmlns:o="urn:schemas-microsoft-com:office:office" xmlns:r="http://schemas.openxmlformats.org/officeDocument/2006/relationships" xmlns:m="http://schemas.openxmlformats.org/officeDocument/2006/math" xmlns:v="urn:schemas-microsoft-com:vml" xmlns:wp14="http://schemas.microsoft.com/office/word/2010/wordprocessingDrawing" xmlns:wp="http://schemas.openxmlformats.org/drawingml/2006/wordprocessingDrawing" xmlns:w10="urn:schemas-microsoft-com:office:word" xmlns:w="http://schemas.openxmlformats.org/wordprocessingml/2006/main" xmlns:w14="http://schemas.microsoft.com/office/word/2010/wordml" xmlns:w15="http://schemas.microsoft.com/office/word/2012/wordml" xmlns:w16se="http://schemas.microsoft.com/office/word/2015/wordml/symex" xmlns:wpg="http://schemas.microsoft.com/office/word/2010/wordprocessingGroup" xmlns:wpi="http://schemas.microsoft.com/office/word/2010/wordprocessingInk" xmlns:wne="http://schemas.microsoft.com/office/word/2006/wordml" xmlns:wps="http://schemas.microsoft.com/office/word/2010/wordprocessingShape" mc:Ignorable="w14 w15 w16se wp14">
   <w:p>
     <w:pPr>
       <w:pStyle w:val="Piedepgina"/>
@@ -1245,7 +1353,7 @@
 </file>
 
 <file path=word/footnotes.xml><?xml version="1.0" encoding="utf-8"?>
-<w:footnotes xmlns:wpc="http://schemas.microsoft.com/office/word/2010/wordprocessingCanvas" xmlns:mc="http://schemas.openxmlformats.org/markup-compatibility/2006" xmlns:o="urn:schemas-microsoft-com:office:office" xmlns:r="http://schemas.openxmlformats.org/officeDocument/2006/relationships" xmlns:m="http://schemas.openxmlformats.org/officeDocument/2006/math" xmlns:v="urn:schemas-microsoft-com:vml" xmlns:wp14="http://schemas.microsoft.com/office/word/2010/wordprocessingDrawing" xmlns:wp="http://schemas.openxmlformats.org/drawingml/2006/wordprocessingDrawing" xmlns:w10="urn:schemas-microsoft-com:office:word" xmlns:w="http://schemas.openxmlformats.org/wordprocessingml/2006/main" xmlns:w14="http://schemas.microsoft.com/office/word/2010/wordml" xmlns:w15="http://schemas.microsoft.com/office/word/2012/wordml" xmlns:wpg="http://schemas.microsoft.com/office/word/2010/wordprocessingGroup" xmlns:wpi="http://schemas.microsoft.com/office/word/2010/wordprocessingInk" xmlns:wne="http://schemas.microsoft.com/office/word/2006/wordml" xmlns:wps="http://schemas.microsoft.com/office/word/2010/wordprocessingShape" mc:Ignorable="w14 w15 wp14">
+<w:footnotes xmlns:wpc="http://schemas.microsoft.com/office/word/2010/wordprocessingCanvas" xmlns:cx="http://schemas.microsoft.com/office/drawing/2014/chartex" xmlns:mc="http://schemas.openxmlformats.org/markup-compatibility/2006" xmlns:o="urn:schemas-microsoft-com:office:office" xmlns:r="http://schemas.openxmlformats.org/officeDocument/2006/relationships" xmlns:m="http://schemas.openxmlformats.org/officeDocument/2006/math" xmlns:v="urn:schemas-microsoft-com:vml" xmlns:wp14="http://schemas.microsoft.com/office/word/2010/wordprocessingDrawing" xmlns:wp="http://schemas.openxmlformats.org/drawingml/2006/wordprocessingDrawing" xmlns:w10="urn:schemas-microsoft-com:office:word" xmlns:w="http://schemas.openxmlformats.org/wordprocessingml/2006/main" xmlns:w14="http://schemas.microsoft.com/office/word/2010/wordml" xmlns:w15="http://schemas.microsoft.com/office/word/2012/wordml" xmlns:w16se="http://schemas.microsoft.com/office/word/2015/wordml/symex" xmlns:wpg="http://schemas.microsoft.com/office/word/2010/wordprocessingGroup" xmlns:wpi="http://schemas.microsoft.com/office/word/2010/wordprocessingInk" xmlns:wne="http://schemas.microsoft.com/office/word/2006/wordml" xmlns:wps="http://schemas.microsoft.com/office/word/2010/wordprocessingShape" mc:Ignorable="w14 w15 w16se wp14">
   <w:footnote w:type="separator" w:id="-1">
     <w:p>
       <w:r>
@@ -1264,7 +1372,7 @@
 </file>
 
 <file path=word/header1.xml><?xml version="1.0" encoding="utf-8"?>
-<w:hdr xmlns:wpc="http://schemas.microsoft.com/office/word/2010/wordprocessingCanvas" xmlns:mc="http://schemas.openxmlformats.org/markup-compatibility/2006" xmlns:o="urn:schemas-microsoft-com:office:office" xmlns:r="http://schemas.openxmlformats.org/officeDocument/2006/relationships" xmlns:m="http://schemas.openxmlformats.org/officeDocument/2006/math" xmlns:v="urn:schemas-microsoft-com:vml" xmlns:wp14="http://schemas.microsoft.com/office/word/2010/wordprocessingDrawing" xmlns:wp="http://schemas.openxmlformats.org/drawingml/2006/wordprocessingDrawing" xmlns:w10="urn:schemas-microsoft-com:office:word" xmlns:w="http://schemas.openxmlformats.org/wordprocessingml/2006/main" xmlns:w14="http://schemas.microsoft.com/office/word/2010/wordml" xmlns:w15="http://schemas.microsoft.com/office/word/2012/wordml" xmlns:wpg="http://schemas.microsoft.com/office/word/2010/wordprocessingGroup" xmlns:wpi="http://schemas.microsoft.com/office/word/2010/wordprocessingInk" xmlns:wne="http://schemas.microsoft.com/office/word/2006/wordml" xmlns:wps="http://schemas.microsoft.com/office/word/2010/wordprocessingShape" mc:Ignorable="w14 w15 wp14">
+<w:hdr xmlns:wpc="http://schemas.microsoft.com/office/word/2010/wordprocessingCanvas" xmlns:cx="http://schemas.microsoft.com/office/drawing/2014/chartex" xmlns:mc="http://schemas.openxmlformats.org/markup-compatibility/2006" xmlns:o="urn:schemas-microsoft-com:office:office" xmlns:r="http://schemas.openxmlformats.org/officeDocument/2006/relationships" xmlns:m="http://schemas.openxmlformats.org/officeDocument/2006/math" xmlns:v="urn:schemas-microsoft-com:vml" xmlns:wp14="http://schemas.microsoft.com/office/word/2010/wordprocessingDrawing" xmlns:wp="http://schemas.openxmlformats.org/drawingml/2006/wordprocessingDrawing" xmlns:w10="urn:schemas-microsoft-com:office:word" xmlns:w="http://schemas.openxmlformats.org/wordprocessingml/2006/main" xmlns:w14="http://schemas.microsoft.com/office/word/2010/wordml" xmlns:w15="http://schemas.microsoft.com/office/word/2012/wordml" xmlns:w16se="http://schemas.microsoft.com/office/word/2015/wordml/symex" xmlns:wpg="http://schemas.microsoft.com/office/word/2010/wordprocessingGroup" xmlns:wpi="http://schemas.microsoft.com/office/word/2010/wordprocessingInk" xmlns:wne="http://schemas.microsoft.com/office/word/2006/wordml" xmlns:wps="http://schemas.microsoft.com/office/word/2010/wordprocessingShape" mc:Ignorable="w14 w15 w16se wp14">
   <w:p>
     <w:pPr>
       <w:pStyle w:val="Encabezado"/>
@@ -2048,7 +2156,7 @@
 </file>
 
 <file path=word/numbering.xml><?xml version="1.0" encoding="utf-8"?>
-<w:numbering xmlns:wpc="http://schemas.microsoft.com/office/word/2010/wordprocessingCanvas" xmlns:mc="http://schemas.openxmlformats.org/markup-compatibility/2006" xmlns:o="urn:schemas-microsoft-com:office:office" xmlns:r="http://schemas.openxmlformats.org/officeDocument/2006/relationships" xmlns:m="http://schemas.openxmlformats.org/officeDocument/2006/math" xmlns:v="urn:schemas-microsoft-com:vml" xmlns:wp14="http://schemas.microsoft.com/office/word/2010/wordprocessingDrawing" xmlns:wp="http://schemas.openxmlformats.org/drawingml/2006/wordprocessingDrawing" xmlns:w10="urn:schemas-microsoft-com:office:word" xmlns:w="http://schemas.openxmlformats.org/wordprocessingml/2006/main" xmlns:w14="http://schemas.microsoft.com/office/word/2010/wordml" xmlns:w15="http://schemas.microsoft.com/office/word/2012/wordml" xmlns:wpg="http://schemas.microsoft.com/office/word/2010/wordprocessingGroup" xmlns:wpi="http://schemas.microsoft.com/office/word/2010/wordprocessingInk" xmlns:wne="http://schemas.microsoft.com/office/word/2006/wordml" xmlns:wps="http://schemas.microsoft.com/office/word/2010/wordprocessingShape" mc:Ignorable="w14 w15 wp14">
+<w:numbering xmlns:wpc="http://schemas.microsoft.com/office/word/2010/wordprocessingCanvas" xmlns:cx="http://schemas.microsoft.com/office/drawing/2014/chartex" xmlns:mc="http://schemas.openxmlformats.org/markup-compatibility/2006" xmlns:o="urn:schemas-microsoft-com:office:office" xmlns:r="http://schemas.openxmlformats.org/officeDocument/2006/relationships" xmlns:m="http://schemas.openxmlformats.org/officeDocument/2006/math" xmlns:v="urn:schemas-microsoft-com:vml" xmlns:wp14="http://schemas.microsoft.com/office/word/2010/wordprocessingDrawing" xmlns:wp="http://schemas.openxmlformats.org/drawingml/2006/wordprocessingDrawing" xmlns:w10="urn:schemas-microsoft-com:office:word" xmlns:w="http://schemas.openxmlformats.org/wordprocessingml/2006/main" xmlns:w14="http://schemas.microsoft.com/office/word/2010/wordml" xmlns:w15="http://schemas.microsoft.com/office/word/2012/wordml" xmlns:w16se="http://schemas.microsoft.com/office/word/2015/wordml/symex" xmlns:wpg="http://schemas.microsoft.com/office/word/2010/wordprocessingGroup" xmlns:wpi="http://schemas.microsoft.com/office/word/2010/wordprocessingInk" xmlns:wne="http://schemas.microsoft.com/office/word/2006/wordml" xmlns:wps="http://schemas.microsoft.com/office/word/2010/wordprocessingShape" mc:Ignorable="w14 w15 w16se wp14">
   <w:abstractNum w:abstractNumId="0" w15:restartNumberingAfterBreak="0">
     <w:nsid w:val="08E3266F"/>
     <w:multiLevelType w:val="hybridMultilevel"/>
@@ -4773,7 +4881,7 @@
 </file>
 
 <file path=word/styles.xml><?xml version="1.0" encoding="utf-8"?>
-<w:styles xmlns:mc="http://schemas.openxmlformats.org/markup-compatibility/2006" xmlns:r="http://schemas.openxmlformats.org/officeDocument/2006/relationships" xmlns:w="http://schemas.openxmlformats.org/wordprocessingml/2006/main" xmlns:w14="http://schemas.microsoft.com/office/word/2010/wordml" xmlns:w15="http://schemas.microsoft.com/office/word/2012/wordml" mc:Ignorable="w14 w15">
+<w:styles xmlns:mc="http://schemas.openxmlformats.org/markup-compatibility/2006" xmlns:r="http://schemas.openxmlformats.org/officeDocument/2006/relationships" xmlns:w="http://schemas.openxmlformats.org/wordprocessingml/2006/main" xmlns:w14="http://schemas.microsoft.com/office/word/2010/wordml" xmlns:w15="http://schemas.microsoft.com/office/word/2012/wordml" xmlns:w16se="http://schemas.microsoft.com/office/word/2015/wordml/symex" mc:Ignorable="w14 w15 w16se">
   <w:docDefaults>
     <w:rPrDefault>
       <w:rPr>
@@ -5724,7 +5832,7 @@
 </file>
 
 <file path=customXml/itemProps1.xml><?xml version="1.0" encoding="utf-8"?>
-<ds:datastoreItem xmlns:ds="http://schemas.openxmlformats.org/officeDocument/2006/customXml" ds:itemID="{7C64770D-95B5-403F-B4F5-6A539D19948A}">
+<ds:datastoreItem xmlns:ds="http://schemas.openxmlformats.org/officeDocument/2006/customXml" ds:itemID="{9DEE37ED-8FAC-46CF-A8DC-BF94686493DF}">
   <ds:schemaRefs>
     <ds:schemaRef ds:uri="http://schemas.openxmlformats.org/officeDocument/2006/bibliography"/>
   </ds:schemaRefs>

</xml_diff>